<commit_message>
Make freelancer work more explicit
</commit_message>
<xml_diff>
--- a/2023/Manuel_Pasieka.docx
+++ b/2023/Manuel_Pasieka.docx
@@ -309,7 +309,24 @@
         <w:rPr>
           <w:rFonts w:ascii="Times New Roman" w:eastAsia="Times New Roman" w:hAnsi="Times New Roman" w:cs="Times New Roman"/>
         </w:rPr>
-        <w:t>, Rust</w:t>
+        <w:t xml:space="preserve">, </w:t>
+      </w:r>
+      <w:r>
+        <w:rPr>
+          <w:b/>
+          <w:bCs/>
+          <w:color w:val="202124"/>
+          <w:sz w:val="21"/>
+          <w:szCs w:val="21"/>
+          <w:shd w:val="clear" w:color="auto" w:fill="FFFFFF"/>
+        </w:rPr>
+        <w:t>∆</w:t>
+      </w:r>
+      <w:r>
+        <w:rPr>
+          <w:rFonts w:ascii="Times New Roman" w:eastAsia="Times New Roman" w:hAnsi="Times New Roman" w:cs="Times New Roman"/>
+        </w:rPr>
+        <w:t>Rust</w:t>
       </w:r>
     </w:p>
     <w:p>
@@ -337,7 +354,13 @@
         <w:rPr>
           <w:rFonts w:ascii="Times New Roman" w:eastAsia="Times New Roman" w:hAnsi="Times New Roman" w:cs="Times New Roman"/>
         </w:rPr>
-        <w:t xml:space="preserve"> Deep Learning (</w:t>
+        <w:t xml:space="preserve"> Deep Learning </w:t>
+      </w:r>
+      <w:r>
+        <w:rPr>
+          <w:rFonts w:ascii="Times New Roman" w:eastAsia="Times New Roman" w:hAnsi="Times New Roman" w:cs="Times New Roman"/>
+        </w:rPr>
+        <w:t>(</w:t>
       </w:r>
       <w:proofErr w:type="spellStart"/>
       <w:r>
@@ -459,6 +482,14 @@
           <w:rFonts w:ascii="Times New Roman" w:eastAsia="Times New Roman" w:hAnsi="Times New Roman" w:cs="Times New Roman"/>
         </w:rPr>
       </w:pPr>
+      <w:r>
+        <w:rPr>
+          <w:rFonts w:ascii="Times New Roman" w:eastAsia="Times New Roman" w:hAnsi="Times New Roman" w:cs="Times New Roman"/>
+          <w:b/>
+          <w:bCs/>
+        </w:rPr>
+        <w:t>Dev/</w:t>
+      </w:r>
       <w:proofErr w:type="spellStart"/>
       <w:r>
         <w:rPr>
@@ -511,6 +542,12 @@
         <w:t>SageMaker</w:t>
       </w:r>
       <w:proofErr w:type="spellEnd"/>
+      <w:r>
+        <w:rPr>
+          <w:rFonts w:ascii="Times New Roman" w:eastAsia="Times New Roman" w:hAnsi="Times New Roman" w:cs="Times New Roman"/>
+        </w:rPr>
+        <w:t>, Terraform</w:t>
+      </w:r>
     </w:p>
     <w:p>
       <w:pPr>
@@ -539,6 +576,29 @@
         </w:rPr>
         <w:t xml:space="preserve"> AWS</w:t>
       </w:r>
+      <w:r>
+        <w:rPr>
+          <w:rFonts w:ascii="Times New Roman" w:eastAsia="Times New Roman" w:hAnsi="Times New Roman" w:cs="Times New Roman"/>
+        </w:rPr>
+        <w:t xml:space="preserve">, </w:t>
+      </w:r>
+      <w:r>
+        <w:rPr>
+          <w:b/>
+          <w:bCs/>
+          <w:color w:val="202124"/>
+          <w:sz w:val="21"/>
+          <w:szCs w:val="21"/>
+          <w:shd w:val="clear" w:color="auto" w:fill="FFFFFF"/>
+        </w:rPr>
+        <w:t>∆</w:t>
+      </w:r>
+      <w:r>
+        <w:rPr>
+          <w:rFonts w:ascii="Times New Roman" w:eastAsia="Times New Roman" w:hAnsi="Times New Roman" w:cs="Times New Roman"/>
+        </w:rPr>
+        <w:t>Azure</w:t>
+      </w:r>
     </w:p>
     <w:p>
       <w:pPr>
@@ -638,15 +698,7 @@
           <w:b/>
           <w:lang w:val="en-US"/>
         </w:rPr>
-        <w:t>–</w:t>
-      </w:r>
-      <w:r>
-        <w:rPr>
-          <w:rFonts w:ascii="Times New Roman" w:eastAsia="Times New Roman" w:hAnsi="Times New Roman" w:cs="Times New Roman"/>
-          <w:b/>
-          <w:lang w:val="en-US"/>
-        </w:rPr>
-        <w:t xml:space="preserve"> </w:t>
+        <w:t xml:space="preserve">– </w:t>
       </w:r>
       <w:r>
         <w:rPr>
@@ -682,6 +734,16 @@
         <w:rPr>
           <w:rFonts w:ascii="Times New Roman" w:eastAsia="Times New Roman" w:hAnsi="Times New Roman" w:cs="Times New Roman"/>
           <w:b/>
+          <w:iCs/>
+          <w:color w:val="F0610D"/>
+          <w:lang w:val="en-US"/>
+        </w:rPr>
+        <w:tab/>
+      </w:r>
+      <w:r>
+        <w:rPr>
+          <w:rFonts w:ascii="Times New Roman" w:eastAsia="Times New Roman" w:hAnsi="Times New Roman" w:cs="Times New Roman"/>
+          <w:b/>
           <w:lang w:val="en-US"/>
         </w:rPr>
         <w:t>0</w:t>
@@ -692,24 +754,15 @@
           <w:b/>
           <w:lang w:val="en-US"/>
         </w:rPr>
-        <w:t>6</w:t>
-      </w:r>
-      <w:r>
-        <w:rPr>
-          <w:rFonts w:ascii="Times New Roman" w:eastAsia="Times New Roman" w:hAnsi="Times New Roman" w:cs="Times New Roman"/>
-          <w:b/>
-          <w:lang w:val="en-US"/>
-        </w:rPr>
-        <w:t>/2022 - Present</w:t>
-      </w:r>
-      <w:r>
-        <w:rPr>
-          <w:rFonts w:ascii="Times New Roman" w:eastAsia="Times New Roman" w:hAnsi="Times New Roman" w:cs="Times New Roman"/>
-          <w:b/>
-          <w:lang w:val="en-US"/>
-        </w:rPr>
-        <w:tab/>
-        <w:t xml:space="preserve"> </w:t>
+        <w:t>5</w:t>
+      </w:r>
+      <w:r>
+        <w:rPr>
+          <w:rFonts w:ascii="Times New Roman" w:eastAsia="Times New Roman" w:hAnsi="Times New Roman" w:cs="Times New Roman"/>
+          <w:b/>
+          <w:lang w:val="en-US"/>
+        </w:rPr>
+        <w:t xml:space="preserve">/2022 </w:t>
       </w:r>
     </w:p>
     <w:p>
@@ -730,7 +783,28 @@
           <w:rFonts w:ascii="Times New Roman" w:eastAsia="Times New Roman" w:hAnsi="Times New Roman" w:cs="Times New Roman"/>
           <w:lang w:val="en-US"/>
         </w:rPr>
-        <w:t>I am responsible for extending an existing ML Training Pipeline to track training data and enable automatic mode deployment for continuous model retraining.</w:t>
+        <w:t>Developing a concept</w:t>
+      </w:r>
+      <w:r>
+        <w:rPr>
+          <w:rFonts w:ascii="Times New Roman" w:eastAsia="Times New Roman" w:hAnsi="Times New Roman" w:cs="Times New Roman"/>
+          <w:lang w:val="en-US"/>
+        </w:rPr>
+        <w:t xml:space="preserve"> and prototype</w:t>
+      </w:r>
+      <w:r>
+        <w:rPr>
+          <w:rFonts w:ascii="Times New Roman" w:eastAsia="Times New Roman" w:hAnsi="Times New Roman" w:cs="Times New Roman"/>
+          <w:lang w:val="en-US"/>
+        </w:rPr>
+        <w:t xml:space="preserve"> </w:t>
+      </w:r>
+      <w:r>
+        <w:rPr>
+          <w:rFonts w:ascii="Times New Roman" w:eastAsia="Times New Roman" w:hAnsi="Times New Roman" w:cs="Times New Roman"/>
+          <w:lang w:val="en-US"/>
+        </w:rPr>
+        <w:t>to extend a machine learning training pipeline to be able to track the datasets that are used for model re/training.</w:t>
       </w:r>
     </w:p>
     <w:p>
@@ -756,7 +830,7 @@
           <w:rFonts w:ascii="Times New Roman" w:eastAsia="Times New Roman" w:hAnsi="Times New Roman" w:cs="Times New Roman"/>
           <w:lang w:val="en-US"/>
         </w:rPr>
-        <w:t>Building a training data manifest</w:t>
+        <w:t>Building a dataset manifest</w:t>
       </w:r>
     </w:p>
     <w:p>
@@ -809,23 +883,15 @@
         <w:contextualSpacing w:val="0"/>
         <w:rPr>
           <w:rFonts w:ascii="Times New Roman" w:eastAsia="Times New Roman" w:hAnsi="Times New Roman" w:cs="Times New Roman"/>
-          <w:b/>
-          <w:color w:val="4E4C5B"/>
-        </w:rPr>
-      </w:pPr>
-      <w:r>
-        <w:rPr>
-          <w:rFonts w:ascii="Times New Roman" w:eastAsia="Times New Roman" w:hAnsi="Times New Roman" w:cs="Times New Roman"/>
-          <w:lang w:val="en-US"/>
-        </w:rPr>
-        <w:t xml:space="preserve">Modifying CI/CD pipelines </w:t>
-      </w:r>
-      <w:r>
-        <w:rPr>
-          <w:rFonts w:ascii="Times New Roman" w:eastAsia="Times New Roman" w:hAnsi="Times New Roman" w:cs="Times New Roman"/>
-          <w:lang w:val="en-US"/>
-        </w:rPr>
-        <w:t>for automatic model selection based on model performance</w:t>
+          <w:lang w:val="en-US"/>
+        </w:rPr>
+      </w:pPr>
+      <w:r>
+        <w:rPr>
+          <w:rFonts w:ascii="Times New Roman" w:eastAsia="Times New Roman" w:hAnsi="Times New Roman" w:cs="Times New Roman"/>
+          <w:lang w:val="en-US"/>
+        </w:rPr>
+        <w:t>Visualizing and comparing models based on their model performance</w:t>
       </w:r>
     </w:p>
     <w:p>
@@ -922,14 +988,35 @@
           <w:rFonts w:ascii="Times New Roman" w:eastAsia="Times New Roman" w:hAnsi="Times New Roman" w:cs="Times New Roman"/>
           <w:lang w:val="en-US"/>
         </w:rPr>
-        <w:t xml:space="preserve">As a contractor I </w:t>
-      </w:r>
-      <w:r>
-        <w:rPr>
-          <w:rFonts w:ascii="Times New Roman" w:eastAsia="Times New Roman" w:hAnsi="Times New Roman" w:cs="Times New Roman"/>
-          <w:lang w:val="en-US"/>
-        </w:rPr>
-        <w:t>in a small team, I am taking the lead in</w:t>
+        <w:t xml:space="preserve">As a contractor </w:t>
+      </w:r>
+      <w:r>
+        <w:rPr>
+          <w:rFonts w:ascii="Times New Roman" w:eastAsia="Times New Roman" w:hAnsi="Times New Roman" w:cs="Times New Roman"/>
+          <w:lang w:val="en-US"/>
+        </w:rPr>
+        <w:t>as part of</w:t>
+      </w:r>
+      <w:r>
+        <w:rPr>
+          <w:rFonts w:ascii="Times New Roman" w:eastAsia="Times New Roman" w:hAnsi="Times New Roman" w:cs="Times New Roman"/>
+          <w:lang w:val="en-US"/>
+        </w:rPr>
+        <w:t xml:space="preserve"> </w:t>
+      </w:r>
+      <w:r>
+        <w:rPr>
+          <w:rFonts w:ascii="Times New Roman" w:eastAsia="Times New Roman" w:hAnsi="Times New Roman" w:cs="Times New Roman"/>
+          <w:lang w:val="en-US"/>
+        </w:rPr>
+        <w:t>a</w:t>
+      </w:r>
+      <w:r>
+        <w:rPr>
+          <w:rFonts w:ascii="Times New Roman" w:eastAsia="Times New Roman" w:hAnsi="Times New Roman" w:cs="Times New Roman"/>
+          <w:lang w:val="en-US"/>
+        </w:rPr>
+        <w:t xml:space="preserve"> small team, I am taking the lead in</w:t>
       </w:r>
       <w:r>
         <w:rPr>
@@ -943,6 +1030,13 @@
           <w:rFonts w:ascii="Times New Roman" w:eastAsia="Times New Roman" w:hAnsi="Times New Roman" w:cs="Times New Roman"/>
           <w:lang w:val="en-US"/>
         </w:rPr>
+        <w:t xml:space="preserve"> on AWS</w:t>
+      </w:r>
+      <w:r>
+        <w:rPr>
+          <w:rFonts w:ascii="Times New Roman" w:eastAsia="Times New Roman" w:hAnsi="Times New Roman" w:cs="Times New Roman"/>
+          <w:lang w:val="en-US"/>
+        </w:rPr>
         <w:t>.</w:t>
       </w:r>
       <w:r>
@@ -973,6 +1067,41 @@
         </w:rPr>
         <w:t>their usage and sentiment in customer interactions with the goal to populate a dashboard for business analysts</w:t>
       </w:r>
+      <w:r>
+        <w:rPr>
+          <w:rFonts w:ascii="Times New Roman" w:eastAsia="Times New Roman" w:hAnsi="Times New Roman" w:cs="Times New Roman"/>
+          <w:lang w:val="en-US"/>
+        </w:rPr>
+        <w:t>.</w:t>
+      </w:r>
+    </w:p>
+    <w:p>
+      <w:pPr>
+        <w:tabs>
+          <w:tab w:val="right" w:pos="9360"/>
+        </w:tabs>
+        <w:contextualSpacing w:val="0"/>
+        <w:rPr>
+          <w:rFonts w:ascii="Times New Roman" w:eastAsia="Times New Roman" w:hAnsi="Times New Roman" w:cs="Times New Roman"/>
+          <w:lang w:val="en-US"/>
+        </w:rPr>
+      </w:pPr>
+      <w:r>
+        <w:rPr>
+          <w:rFonts w:ascii="Times New Roman" w:eastAsia="Times New Roman" w:hAnsi="Times New Roman" w:cs="Times New Roman"/>
+          <w:lang w:val="en-US"/>
+        </w:rPr>
+        <w:t xml:space="preserve">In a parallel project I am improving and maintaining the Azure backend of a customer facing voice control system based on </w:t>
+      </w:r>
+      <w:proofErr w:type="spellStart"/>
+      <w:r>
+        <w:rPr>
+          <w:rFonts w:ascii="Times New Roman" w:eastAsia="Times New Roman" w:hAnsi="Times New Roman" w:cs="Times New Roman"/>
+          <w:lang w:val="en-US"/>
+        </w:rPr>
+        <w:t>voicify</w:t>
+      </w:r>
+      <w:proofErr w:type="spellEnd"/>
       <w:r>
         <w:rPr>
           <w:rFonts w:ascii="Times New Roman" w:eastAsia="Times New Roman" w:hAnsi="Times New Roman" w:cs="Times New Roman"/>
@@ -1060,7 +1189,21 @@
         <w:rPr>
           <w:rFonts w:ascii="Times New Roman" w:eastAsia="Times New Roman" w:hAnsi="Times New Roman" w:cs="Times New Roman"/>
         </w:rPr>
-        <w:t>Speech to Text transcription based on cloud vendor and custom build solutions</w:t>
+        <w:t xml:space="preserve">Developing and maintaining the request backend for a </w:t>
+      </w:r>
+      <w:proofErr w:type="spellStart"/>
+      <w:r>
+        <w:rPr>
+          <w:rFonts w:ascii="Times New Roman" w:eastAsia="Times New Roman" w:hAnsi="Times New Roman" w:cs="Times New Roman"/>
+        </w:rPr>
+        <w:t>Voicify</w:t>
+      </w:r>
+      <w:proofErr w:type="spellEnd"/>
+      <w:r>
+        <w:rPr>
+          <w:rFonts w:ascii="Times New Roman" w:eastAsia="Times New Roman" w:hAnsi="Times New Roman" w:cs="Times New Roman"/>
+        </w:rPr>
+        <w:t xml:space="preserve"> based mobile voice control application</w:t>
       </w:r>
     </w:p>
     <w:p>
@@ -1080,7 +1223,7 @@
         <w:rPr>
           <w:rFonts w:ascii="Times New Roman" w:eastAsia="Times New Roman" w:hAnsi="Times New Roman" w:cs="Times New Roman"/>
         </w:rPr>
-        <w:t>Topic modeling</w:t>
+        <w:t>Speech to Text transcription based on cloud vendor and custom build solutions</w:t>
       </w:r>
     </w:p>
     <w:p>
@@ -1092,34 +1235,15 @@
         <w:tabs>
           <w:tab w:val="right" w:pos="9360"/>
         </w:tabs>
-        <w:contextualSpacing w:val="0"/>
-        <w:rPr>
-          <w:rFonts w:ascii="Times New Roman" w:eastAsia="Times New Roman" w:hAnsi="Times New Roman" w:cs="Times New Roman"/>
-        </w:rPr>
-      </w:pPr>
-      <w:r>
-        <w:rPr>
-          <w:rFonts w:ascii="Times New Roman" w:eastAsia="Times New Roman" w:hAnsi="Times New Roman" w:cs="Times New Roman"/>
-        </w:rPr>
-        <w:t>Named Entity and Relation</w:t>
-      </w:r>
-      <w:r>
-        <w:rPr>
-          <w:rFonts w:ascii="Times New Roman" w:eastAsia="Times New Roman" w:hAnsi="Times New Roman" w:cs="Times New Roman"/>
-        </w:rPr>
-        <w:t xml:space="preserve"> extraction and ag</w:t>
-      </w:r>
-      <w:r>
-        <w:rPr>
-          <w:rFonts w:ascii="Times New Roman" w:eastAsia="Times New Roman" w:hAnsi="Times New Roman" w:cs="Times New Roman"/>
-        </w:rPr>
-        <w:t>g</w:t>
-      </w:r>
-      <w:r>
-        <w:rPr>
-          <w:rFonts w:ascii="Times New Roman" w:eastAsia="Times New Roman" w:hAnsi="Times New Roman" w:cs="Times New Roman"/>
-        </w:rPr>
-        <w:t>regation</w:t>
+        <w:rPr>
+          <w:rFonts w:ascii="Times New Roman" w:eastAsia="Times New Roman" w:hAnsi="Times New Roman" w:cs="Times New Roman"/>
+        </w:rPr>
+      </w:pPr>
+      <w:r>
+        <w:rPr>
+          <w:rFonts w:ascii="Times New Roman" w:eastAsia="Times New Roman" w:hAnsi="Times New Roman" w:cs="Times New Roman"/>
+        </w:rPr>
+        <w:t>Topic modeling</w:t>
       </w:r>
     </w:p>
     <w:p>
@@ -1140,6 +1264,45 @@
         <w:rPr>
           <w:rFonts w:ascii="Times New Roman" w:eastAsia="Times New Roman" w:hAnsi="Times New Roman" w:cs="Times New Roman"/>
         </w:rPr>
+        <w:t>Named Entity and Relation</w:t>
+      </w:r>
+      <w:r>
+        <w:rPr>
+          <w:rFonts w:ascii="Times New Roman" w:eastAsia="Times New Roman" w:hAnsi="Times New Roman" w:cs="Times New Roman"/>
+        </w:rPr>
+        <w:t xml:space="preserve"> extraction and ag</w:t>
+      </w:r>
+      <w:r>
+        <w:rPr>
+          <w:rFonts w:ascii="Times New Roman" w:eastAsia="Times New Roman" w:hAnsi="Times New Roman" w:cs="Times New Roman"/>
+        </w:rPr>
+        <w:t>g</w:t>
+      </w:r>
+      <w:r>
+        <w:rPr>
+          <w:rFonts w:ascii="Times New Roman" w:eastAsia="Times New Roman" w:hAnsi="Times New Roman" w:cs="Times New Roman"/>
+        </w:rPr>
+        <w:t>regation</w:t>
+      </w:r>
+    </w:p>
+    <w:p>
+      <w:pPr>
+        <w:numPr>
+          <w:ilvl w:val="0"/>
+          <w:numId w:val="1"/>
+        </w:numPr>
+        <w:tabs>
+          <w:tab w:val="right" w:pos="9360"/>
+        </w:tabs>
+        <w:contextualSpacing w:val="0"/>
+        <w:rPr>
+          <w:rFonts w:ascii="Times New Roman" w:eastAsia="Times New Roman" w:hAnsi="Times New Roman" w:cs="Times New Roman"/>
+        </w:rPr>
+      </w:pPr>
+      <w:r>
+        <w:rPr>
+          <w:rFonts w:ascii="Times New Roman" w:eastAsia="Times New Roman" w:hAnsi="Times New Roman" w:cs="Times New Roman"/>
+        </w:rPr>
         <w:t xml:space="preserve">Building a </w:t>
       </w:r>
       <w:r>
@@ -1312,28 +1475,6 @@
         </w:rPr>
         <w:t>Optimization and parallelization of spare part usage prediction algorithm</w:t>
       </w:r>
-    </w:p>
-    <w:p>
-      <w:pPr>
-        <w:tabs>
-          <w:tab w:val="right" w:pos="10080"/>
-        </w:tabs>
-        <w:spacing w:line="252" w:lineRule="auto"/>
-        <w:contextualSpacing w:val="0"/>
-        <w:rPr>
-          <w:rFonts w:ascii="Times New Roman" w:eastAsia="Times New Roman" w:hAnsi="Times New Roman" w:cs="Times New Roman"/>
-          <w:b/>
-        </w:rPr>
-      </w:pPr>
-    </w:p>
-    <w:p>
-      <w:pPr>
-        <w:rPr>
-          <w:rFonts w:ascii="Times New Roman" w:eastAsia="Times New Roman" w:hAnsi="Times New Roman" w:cs="Times New Roman"/>
-          <w:b/>
-          <w:color w:val="4E4C5B"/>
-        </w:rPr>
-      </w:pPr>
       <w:r>
         <w:rPr>
           <w:rFonts w:ascii="Times New Roman" w:eastAsia="Times New Roman" w:hAnsi="Times New Roman" w:cs="Times New Roman"/>
@@ -4364,6 +4505,7 @@
   <w:style w:type="character" w:default="1" w:styleId="Fuentedeprrafopredeter">
     <w:name w:val="Default Paragraph Font"/>
     <w:uiPriority w:val="1"/>
+    <w:semiHidden/>
     <w:unhideWhenUsed/>
   </w:style>
   <w:style w:type="table" w:default="1" w:styleId="Tablanormal">

</xml_diff>